<commit_message>
added bits to the introduction
</commit_message>
<xml_diff>
--- a/ProjectPlan/FazalKhan_ACSE9ProjectPlan.docx
+++ b/ProjectPlan/FazalKhan_ACSE9ProjectPlan.docx
@@ -7,362 +7,6 @@
         <w:jc w:val="both"/>
         <w:rPr>
           <w:rFonts w:ascii="Arial" w:hAnsi="Arial" w:cs="Arial"/>
-        </w:rPr>
-      </w:pPr>
-      <w:r>
-        <w:rPr>
-          <w:rFonts w:ascii="Arial" w:hAnsi="Arial" w:cs="Arial"/>
-        </w:rPr>
-        <w:t>ACSE-9 Final Project Plan</w:t>
-      </w:r>
-    </w:p>
-    <w:p>
-      <w:pPr>
-        <w:jc w:val="both"/>
-        <w:rPr>
-          <w:rFonts w:ascii="Arial" w:hAnsi="Arial" w:cs="Arial"/>
-        </w:rPr>
-      </w:pPr>
-    </w:p>
-    <w:p>
-      <w:pPr>
-        <w:jc w:val="both"/>
-        <w:rPr>
-          <w:rFonts w:ascii="Arial" w:hAnsi="Arial" w:cs="Arial"/>
-        </w:rPr>
-      </w:pPr>
-      <w:r>
-        <w:rPr>
-          <w:rFonts w:ascii="Arial" w:hAnsi="Arial" w:cs="Arial"/>
-        </w:rPr>
-        <w:t>Title:</w:t>
-      </w:r>
-    </w:p>
-    <w:p>
-      <w:pPr>
-        <w:jc w:val="both"/>
-        <w:rPr>
-          <w:rFonts w:ascii="Arial" w:hAnsi="Arial" w:cs="Arial"/>
-        </w:rPr>
-      </w:pPr>
-      <w:proofErr w:type="spellStart"/>
-      <w:r>
-        <w:rPr>
-          <w:rFonts w:ascii="Arial" w:hAnsi="Arial" w:cs="Arial"/>
-        </w:rPr>
-        <w:t>CoNus</w:t>
-      </w:r>
-      <w:proofErr w:type="spellEnd"/>
-      <w:r>
-        <w:rPr>
-          <w:rFonts w:ascii="Arial" w:hAnsi="Arial" w:cs="Arial"/>
-        </w:rPr>
-        <w:t xml:space="preserve">-Viz: A </w:t>
-      </w:r>
-      <w:r>
-        <w:rPr>
-          <w:rFonts w:ascii="Arial" w:hAnsi="Arial" w:cs="Arial"/>
-        </w:rPr>
-        <w:t>V</w:t>
-      </w:r>
-      <w:r>
-        <w:rPr>
-          <w:rFonts w:ascii="Arial" w:hAnsi="Arial" w:cs="Arial"/>
-        </w:rPr>
-        <w:t xml:space="preserve">isualization </w:t>
-      </w:r>
-      <w:r>
-        <w:rPr>
-          <w:rFonts w:ascii="Arial" w:hAnsi="Arial" w:cs="Arial"/>
-        </w:rPr>
-        <w:t>Package</w:t>
-      </w:r>
-      <w:r>
-        <w:rPr>
-          <w:rFonts w:ascii="Arial" w:hAnsi="Arial" w:cs="Arial"/>
-        </w:rPr>
-        <w:t xml:space="preserve"> for the Concurrent Library for Numerical Simulations</w:t>
-      </w:r>
-    </w:p>
-    <w:p>
-      <w:pPr>
-        <w:jc w:val="both"/>
-        <w:rPr>
-          <w:rFonts w:ascii="Arial" w:hAnsi="Arial" w:cs="Arial"/>
-        </w:rPr>
-      </w:pPr>
-    </w:p>
-    <w:p>
-      <w:pPr>
-        <w:jc w:val="both"/>
-        <w:rPr>
-          <w:rFonts w:ascii="Arial" w:hAnsi="Arial" w:cs="Arial"/>
-        </w:rPr>
-      </w:pPr>
-      <w:r>
-        <w:rPr>
-          <w:rFonts w:ascii="Arial" w:hAnsi="Arial" w:cs="Arial"/>
-        </w:rPr>
-        <w:t>Author:</w:t>
-      </w:r>
-    </w:p>
-    <w:p>
-      <w:pPr>
-        <w:jc w:val="both"/>
-        <w:rPr>
-          <w:rFonts w:ascii="Arial" w:hAnsi="Arial" w:cs="Arial"/>
-        </w:rPr>
-      </w:pPr>
-      <w:r>
-        <w:rPr>
-          <w:rFonts w:ascii="Arial" w:hAnsi="Arial" w:cs="Arial"/>
-        </w:rPr>
-        <w:t>Fazal Khan</w:t>
-      </w:r>
-    </w:p>
-    <w:p>
-      <w:pPr>
-        <w:jc w:val="both"/>
-        <w:rPr>
-          <w:rFonts w:ascii="Arial" w:hAnsi="Arial" w:cs="Arial"/>
-        </w:rPr>
-      </w:pPr>
-    </w:p>
-    <w:p>
-      <w:pPr>
-        <w:jc w:val="both"/>
-        <w:rPr>
-          <w:rFonts w:ascii="Arial" w:hAnsi="Arial" w:cs="Arial"/>
-        </w:rPr>
-      </w:pPr>
-      <w:r>
-        <w:rPr>
-          <w:rFonts w:ascii="Arial" w:hAnsi="Arial" w:cs="Arial"/>
-        </w:rPr>
-        <w:t>Supervisor:</w:t>
-      </w:r>
-    </w:p>
-    <w:p>
-      <w:pPr>
-        <w:jc w:val="both"/>
-        <w:rPr>
-          <w:rFonts w:ascii="Arial" w:hAnsi="Arial" w:cs="Arial"/>
-        </w:rPr>
-      </w:pPr>
-      <w:proofErr w:type="spellStart"/>
-      <w:r>
-        <w:rPr>
-          <w:rFonts w:ascii="Arial" w:hAnsi="Arial" w:cs="Arial"/>
-        </w:rPr>
-        <w:t>Dr.</w:t>
-      </w:r>
-      <w:proofErr w:type="spellEnd"/>
-      <w:r>
-        <w:rPr>
-          <w:rFonts w:ascii="Arial" w:hAnsi="Arial" w:cs="Arial"/>
-        </w:rPr>
-        <w:t xml:space="preserve"> Cédric John</w:t>
-      </w:r>
-    </w:p>
-    <w:p>
-      <w:pPr>
-        <w:jc w:val="both"/>
-        <w:rPr>
-          <w:rFonts w:ascii="Arial" w:hAnsi="Arial" w:cs="Arial"/>
-        </w:rPr>
-      </w:pPr>
-    </w:p>
-    <w:p>
-      <w:pPr>
-        <w:jc w:val="both"/>
-        <w:rPr>
-          <w:rFonts w:ascii="Arial" w:hAnsi="Arial" w:cs="Arial"/>
-        </w:rPr>
-      </w:pPr>
-      <w:r>
-        <w:rPr>
-          <w:rFonts w:ascii="Arial" w:hAnsi="Arial" w:cs="Arial"/>
-        </w:rPr>
-        <w:t>Imperial College London</w:t>
-      </w:r>
-    </w:p>
-    <w:p>
-      <w:pPr>
-        <w:jc w:val="both"/>
-        <w:rPr>
-          <w:rFonts w:ascii="Arial" w:hAnsi="Arial" w:cs="Arial"/>
-        </w:rPr>
-      </w:pPr>
-    </w:p>
-    <w:p>
-      <w:pPr>
-        <w:jc w:val="both"/>
-        <w:rPr>
-          <w:rFonts w:ascii="Arial" w:hAnsi="Arial" w:cs="Arial"/>
-        </w:rPr>
-      </w:pPr>
-      <w:r>
-        <w:rPr>
-          <w:rFonts w:ascii="Arial" w:hAnsi="Arial" w:cs="Arial"/>
-        </w:rPr>
-        <w:t xml:space="preserve">Programme: </w:t>
-      </w:r>
-    </w:p>
-    <w:p>
-      <w:pPr>
-        <w:jc w:val="both"/>
-        <w:rPr>
-          <w:rFonts w:ascii="Arial" w:hAnsi="Arial" w:cs="Arial"/>
-        </w:rPr>
-      </w:pPr>
-      <w:r>
-        <w:rPr>
-          <w:rFonts w:ascii="Arial" w:hAnsi="Arial" w:cs="Arial"/>
-        </w:rPr>
-        <w:t>MSc Applied Computational Science and Engineering</w:t>
-      </w:r>
-    </w:p>
-    <w:p>
-      <w:pPr>
-        <w:jc w:val="both"/>
-        <w:rPr>
-          <w:rFonts w:ascii="Arial" w:hAnsi="Arial" w:cs="Arial"/>
-        </w:rPr>
-      </w:pPr>
-    </w:p>
-    <w:p>
-      <w:pPr>
-        <w:jc w:val="both"/>
-        <w:rPr>
-          <w:rFonts w:ascii="Arial" w:hAnsi="Arial" w:cs="Arial"/>
-        </w:rPr>
-      </w:pPr>
-      <w:r>
-        <w:rPr>
-          <w:rFonts w:ascii="Arial" w:hAnsi="Arial" w:cs="Arial"/>
-        </w:rPr>
-        <w:t xml:space="preserve">Email: </w:t>
-      </w:r>
-    </w:p>
-    <w:p>
-      <w:pPr>
-        <w:jc w:val="both"/>
-        <w:rPr>
-          <w:rFonts w:ascii="Arial" w:hAnsi="Arial" w:cs="Arial"/>
-        </w:rPr>
-      </w:pPr>
-      <w:r>
-        <w:rPr>
-          <w:rFonts w:ascii="Arial" w:hAnsi="Arial" w:cs="Arial"/>
-        </w:rPr>
-        <w:t>fk4517@ic.ac.uk</w:t>
-      </w:r>
-    </w:p>
-    <w:p>
-      <w:pPr>
-        <w:jc w:val="both"/>
-        <w:rPr>
-          <w:rFonts w:ascii="Arial" w:hAnsi="Arial" w:cs="Arial"/>
-        </w:rPr>
-      </w:pPr>
-    </w:p>
-    <w:p>
-      <w:pPr>
-        <w:jc w:val="both"/>
-        <w:rPr>
-          <w:rFonts w:ascii="Arial" w:hAnsi="Arial" w:cs="Arial"/>
-        </w:rPr>
-      </w:pPr>
-      <w:proofErr w:type="spellStart"/>
-      <w:r>
-        <w:rPr>
-          <w:rFonts w:ascii="Arial" w:hAnsi="Arial" w:cs="Arial"/>
-        </w:rPr>
-        <w:t>Github</w:t>
-      </w:r>
-      <w:proofErr w:type="spellEnd"/>
-      <w:r>
-        <w:rPr>
-          <w:rFonts w:ascii="Arial" w:hAnsi="Arial" w:cs="Arial"/>
-        </w:rPr>
-        <w:t xml:space="preserve">: </w:t>
-      </w:r>
-    </w:p>
-    <w:p>
-      <w:pPr>
-        <w:jc w:val="both"/>
-        <w:rPr>
-          <w:rFonts w:ascii="Arial" w:hAnsi="Arial" w:cs="Arial"/>
-        </w:rPr>
-      </w:pPr>
-      <w:r>
-        <w:rPr>
-          <w:rFonts w:ascii="Arial" w:hAnsi="Arial" w:cs="Arial"/>
-        </w:rPr>
-        <w:t>a</w:t>
-      </w:r>
-      <w:r>
-        <w:rPr>
-          <w:rFonts w:ascii="Arial" w:hAnsi="Arial" w:cs="Arial"/>
-        </w:rPr>
-        <w:t>cse-fk4517</w:t>
-      </w:r>
-    </w:p>
-    <w:p>
-      <w:pPr>
-        <w:jc w:val="both"/>
-        <w:rPr>
-          <w:rFonts w:ascii="Arial" w:hAnsi="Arial" w:cs="Arial"/>
-        </w:rPr>
-      </w:pPr>
-    </w:p>
-    <w:p>
-      <w:pPr>
-        <w:jc w:val="both"/>
-        <w:rPr>
-          <w:rFonts w:ascii="Arial" w:hAnsi="Arial" w:cs="Arial"/>
-        </w:rPr>
-      </w:pPr>
-      <w:r>
-        <w:rPr>
-          <w:rFonts w:ascii="Arial" w:hAnsi="Arial" w:cs="Arial"/>
-        </w:rPr>
-        <w:t>Date:</w:t>
-      </w:r>
-    </w:p>
-    <w:p>
-      <w:pPr>
-        <w:jc w:val="both"/>
-        <w:rPr>
-          <w:rFonts w:ascii="Arial" w:hAnsi="Arial" w:cs="Arial"/>
-        </w:rPr>
-      </w:pPr>
-      <w:r>
-        <w:rPr>
-          <w:rFonts w:ascii="Arial" w:hAnsi="Arial" w:cs="Arial"/>
-        </w:rPr>
-        <w:t>2nd June 2020</w:t>
-      </w:r>
-    </w:p>
-    <w:p>
-      <w:pPr>
-        <w:jc w:val="both"/>
-        <w:rPr>
-          <w:rFonts w:ascii="Arial" w:hAnsi="Arial" w:cs="Arial"/>
-        </w:rPr>
-      </w:pPr>
-      <w:r>
-        <w:rPr>
-          <w:rFonts w:ascii="Arial" w:hAnsi="Arial" w:cs="Arial"/>
-        </w:rPr>
-        <w:br w:type="page"/>
-      </w:r>
-    </w:p>
-    <w:p>
-      <w:pPr>
-        <w:jc w:val="both"/>
-        <w:rPr>
-          <w:rFonts w:ascii="Arial" w:hAnsi="Arial" w:cs="Arial"/>
           <w:b/>
           <w:bCs/>
         </w:rPr>
@@ -373,8 +17,29 @@
           <w:b/>
           <w:bCs/>
         </w:rPr>
-        <w:lastRenderedPageBreak/>
         <w:t>Introduction</w:t>
+      </w:r>
+    </w:p>
+    <w:p>
+      <w:pPr>
+        <w:jc w:val="both"/>
+        <w:rPr>
+          <w:rFonts w:ascii="Arial" w:hAnsi="Arial" w:cs="Arial"/>
+        </w:rPr>
+      </w:pPr>
+    </w:p>
+    <w:p>
+      <w:pPr>
+        <w:jc w:val="both"/>
+        <w:rPr>
+          <w:rFonts w:ascii="Arial" w:hAnsi="Arial" w:cs="Arial"/>
+        </w:rPr>
+      </w:pPr>
+      <w:r>
+        <w:rPr>
+          <w:rFonts w:ascii="Arial" w:hAnsi="Arial" w:cs="Arial"/>
+        </w:rPr>
+        <w:t>CoNuS</w:t>
       </w:r>
     </w:p>
     <w:p>
@@ -404,6 +69,68 @@
         <w:jc w:val="both"/>
         <w:rPr>
           <w:rFonts w:ascii="Arial" w:hAnsi="Arial" w:cs="Arial"/>
+          <w:b/>
+          <w:bCs/>
+          <w:u w:val="single"/>
+        </w:rPr>
+      </w:pPr>
+      <w:r>
+        <w:rPr>
+          <w:rFonts w:ascii="Arial" w:hAnsi="Arial" w:cs="Arial"/>
+          <w:b/>
+          <w:bCs/>
+          <w:u w:val="single"/>
+        </w:rPr>
+        <w:t>Functional Programming</w:t>
+      </w:r>
+    </w:p>
+    <w:p>
+      <w:pPr>
+        <w:jc w:val="both"/>
+        <w:rPr>
+          <w:rFonts w:ascii="Arial" w:hAnsi="Arial" w:cs="Arial"/>
+          <w:b/>
+          <w:bCs/>
+          <w:u w:val="single"/>
+        </w:rPr>
+      </w:pPr>
+    </w:p>
+    <w:p>
+      <w:pPr>
+        <w:jc w:val="both"/>
+        <w:rPr>
+          <w:rFonts w:ascii="Arial" w:hAnsi="Arial" w:cs="Arial"/>
+          <w:b/>
+          <w:bCs/>
+          <w:u w:val="single"/>
+        </w:rPr>
+      </w:pPr>
+      <w:r>
+        <w:rPr>
+          <w:rFonts w:ascii="Arial" w:hAnsi="Arial" w:cs="Arial"/>
+          <w:b/>
+          <w:bCs/>
+          <w:u w:val="single"/>
+        </w:rPr>
+        <w:t>Human Computer Interaction</w:t>
+      </w:r>
+    </w:p>
+    <w:p>
+      <w:pPr>
+        <w:jc w:val="both"/>
+        <w:rPr>
+          <w:rFonts w:ascii="Arial" w:hAnsi="Arial" w:cs="Arial"/>
+          <w:b/>
+          <w:bCs/>
+          <w:u w:val="single"/>
+        </w:rPr>
+      </w:pPr>
+    </w:p>
+    <w:p>
+      <w:pPr>
+        <w:jc w:val="both"/>
+        <w:rPr>
+          <w:rFonts w:ascii="Arial" w:hAnsi="Arial" w:cs="Arial"/>
         </w:rPr>
       </w:pPr>
       <w:proofErr w:type="spellStart"/>
@@ -424,29 +151,25 @@
         <w:rPr>
           <w:rFonts w:ascii="Arial" w:hAnsi="Arial" w:cs="Arial"/>
         </w:rPr>
-        <w:t xml:space="preserve">; a multi-paradigm language that targets the Java Virtual Machine (JVM). </w:t>
-      </w:r>
-    </w:p>
-    <w:p>
-      <w:pPr>
-        <w:jc w:val="both"/>
-        <w:rPr>
-          <w:rFonts w:ascii="Arial" w:hAnsi="Arial" w:cs="Arial"/>
-        </w:rPr>
-      </w:pPr>
-    </w:p>
-    <w:p>
-      <w:pPr>
-        <w:jc w:val="both"/>
-        <w:rPr>
-          <w:rFonts w:ascii="Arial" w:hAnsi="Arial" w:cs="Arial"/>
-        </w:rPr>
-      </w:pPr>
-      <w:r>
-        <w:rPr>
-          <w:rFonts w:ascii="Arial" w:hAnsi="Arial" w:cs="Arial"/>
-        </w:rPr>
-        <w:t xml:space="preserve">The </w:t>
+        <w:t>,</w:t>
+      </w:r>
+      <w:r>
+        <w:rPr>
+          <w:rFonts w:ascii="Arial" w:hAnsi="Arial" w:cs="Arial"/>
+        </w:rPr>
+        <w:t xml:space="preserve"> a multi-paradigm </w:t>
+      </w:r>
+      <w:r>
+        <w:rPr>
+          <w:rFonts w:ascii="Arial" w:hAnsi="Arial" w:cs="Arial"/>
+        </w:rPr>
+        <w:t xml:space="preserve">programming </w:t>
+      </w:r>
+      <w:r>
+        <w:rPr>
+          <w:rFonts w:ascii="Arial" w:hAnsi="Arial" w:cs="Arial"/>
+        </w:rPr>
+        <w:t xml:space="preserve">language that targets the Java Virtual Machine (JVM). </w:t>
       </w:r>
       <w:proofErr w:type="spellStart"/>
       <w:r>
@@ -460,25 +183,49 @@
         <w:rPr>
           <w:rFonts w:ascii="Arial" w:hAnsi="Arial" w:cs="Arial"/>
         </w:rPr>
-        <w:t xml:space="preserve"> library</w:t>
-      </w:r>
-      <w:r>
-        <w:rPr>
-          <w:rFonts w:ascii="Arial" w:hAnsi="Arial" w:cs="Arial"/>
-        </w:rPr>
-        <w:t xml:space="preserve"> mak</w:t>
-      </w:r>
-      <w:r>
-        <w:rPr>
-          <w:rFonts w:ascii="Arial" w:hAnsi="Arial" w:cs="Arial"/>
-        </w:rPr>
-        <w:t>es</w:t>
-      </w:r>
-      <w:r>
-        <w:rPr>
-          <w:rFonts w:ascii="Arial" w:hAnsi="Arial" w:cs="Arial"/>
-        </w:rPr>
-        <w:t xml:space="preserve"> extensive use of functional programming techniques.</w:t>
+        <w:t xml:space="preserve"> is designed to abstract the mechanics of forward modelling away from the user, allowing domain experts from different disciplines to construct and visualize forward models. </w:t>
+      </w:r>
+      <w:proofErr w:type="spellStart"/>
+      <w:r>
+        <w:rPr>
+          <w:rFonts w:ascii="Arial" w:hAnsi="Arial" w:cs="Arial"/>
+        </w:rPr>
+        <w:t>CoNus</w:t>
+      </w:r>
+      <w:proofErr w:type="spellEnd"/>
+      <w:r>
+        <w:rPr>
+          <w:rFonts w:ascii="Arial" w:hAnsi="Arial" w:cs="Arial"/>
+        </w:rPr>
+        <w:t xml:space="preserve"> allows several forward models to be run concurrently, and this is made possible by making </w:t>
+      </w:r>
+      <w:r>
+        <w:rPr>
+          <w:rFonts w:ascii="Arial" w:hAnsi="Arial" w:cs="Arial"/>
+        </w:rPr>
+        <w:t>extensive use of functional programming techniques.</w:t>
+      </w:r>
+    </w:p>
+    <w:p>
+      <w:pPr>
+        <w:jc w:val="both"/>
+        <w:rPr>
+          <w:rFonts w:ascii="Arial" w:hAnsi="Arial" w:cs="Arial"/>
+        </w:rPr>
+      </w:pPr>
+    </w:p>
+    <w:p>
+      <w:pPr>
+        <w:jc w:val="both"/>
+        <w:rPr>
+          <w:rFonts w:ascii="Arial" w:hAnsi="Arial" w:cs="Arial"/>
+        </w:rPr>
+      </w:pPr>
+      <w:r>
+        <w:rPr>
+          <w:rFonts w:ascii="Arial" w:hAnsi="Arial" w:cs="Arial"/>
+        </w:rPr>
+        <w:t>Functional programming is based on the lambda calculus.</w:t>
       </w:r>
       <w:r>
         <w:rPr>
@@ -502,6 +249,14 @@
           <w:rFonts w:ascii="Arial" w:hAnsi="Arial" w:cs="Arial"/>
         </w:rPr>
       </w:pPr>
+    </w:p>
+    <w:p>
+      <w:pPr>
+        <w:jc w:val="both"/>
+        <w:rPr>
+          <w:rFonts w:ascii="Arial" w:hAnsi="Arial" w:cs="Arial"/>
+        </w:rPr>
+      </w:pPr>
       <w:proofErr w:type="spellStart"/>
       <w:r>
         <w:rPr>
@@ -574,6 +329,149 @@
           <w:rFonts w:ascii="Arial" w:hAnsi="Arial" w:cs="Arial"/>
         </w:rPr>
       </w:pPr>
+    </w:p>
+    <w:p>
+      <w:pPr>
+        <w:jc w:val="both"/>
+        <w:rPr>
+          <w:rFonts w:ascii="Arial" w:eastAsia="Times New Roman" w:hAnsi="Arial" w:cs="Arial"/>
+          <w:sz w:val="26"/>
+          <w:szCs w:val="26"/>
+          <w:shd w:val="clear" w:color="auto" w:fill="FFFFFF"/>
+          <w:lang w:eastAsia="en-GB"/>
+        </w:rPr>
+      </w:pPr>
+      <w:r>
+        <w:rPr>
+          <w:rFonts w:ascii="Arial" w:eastAsia="Times New Roman" w:hAnsi="Arial" w:cs="Arial"/>
+          <w:sz w:val="26"/>
+          <w:szCs w:val="26"/>
+          <w:shd w:val="clear" w:color="auto" w:fill="FFFFFF"/>
+          <w:lang w:eastAsia="en-GB"/>
+        </w:rPr>
+        <w:t xml:space="preserve">Describe your objectives and/or hypotheses, and outline the tasks completed during the independent research project. </w:t>
+      </w:r>
+    </w:p>
+    <w:p>
+      <w:pPr>
+        <w:jc w:val="both"/>
+        <w:rPr>
+          <w:rFonts w:ascii="Arial" w:eastAsia="Times New Roman" w:hAnsi="Arial" w:cs="Arial"/>
+          <w:sz w:val="26"/>
+          <w:szCs w:val="26"/>
+          <w:shd w:val="clear" w:color="auto" w:fill="FFFFFF"/>
+          <w:lang w:eastAsia="en-GB"/>
+        </w:rPr>
+      </w:pPr>
+    </w:p>
+    <w:p>
+      <w:pPr>
+        <w:jc w:val="both"/>
+        <w:rPr>
+          <w:rFonts w:ascii="Arial" w:eastAsia="Times New Roman" w:hAnsi="Arial" w:cs="Arial"/>
+          <w:sz w:val="26"/>
+          <w:szCs w:val="26"/>
+          <w:shd w:val="clear" w:color="auto" w:fill="FFFFFF"/>
+          <w:lang w:eastAsia="en-GB"/>
+        </w:rPr>
+      </w:pPr>
+      <w:r>
+        <w:rPr>
+          <w:rFonts w:ascii="Arial" w:eastAsia="Times New Roman" w:hAnsi="Arial" w:cs="Arial"/>
+          <w:sz w:val="26"/>
+          <w:szCs w:val="26"/>
+          <w:shd w:val="clear" w:color="auto" w:fill="FFFFFF"/>
+          <w:lang w:eastAsia="en-GB"/>
+        </w:rPr>
+        <w:t xml:space="preserve">Describe state-of-the-art of solutions to the problem, including commercial and academic approaches, and cite these using the reference style described in the “Guide for Authors” document from the </w:t>
+      </w:r>
+      <w:proofErr w:type="spellStart"/>
+      <w:r>
+        <w:rPr>
+          <w:rFonts w:ascii="Arial" w:eastAsia="Times New Roman" w:hAnsi="Arial" w:cs="Arial"/>
+          <w:sz w:val="26"/>
+          <w:szCs w:val="26"/>
+          <w:shd w:val="clear" w:color="auto" w:fill="FFFFFF"/>
+          <w:lang w:eastAsia="en-GB"/>
+        </w:rPr>
+        <w:t>SoftwareX</w:t>
+      </w:r>
+      <w:proofErr w:type="spellEnd"/>
+      <w:r>
+        <w:rPr>
+          <w:rFonts w:ascii="Arial" w:eastAsia="Times New Roman" w:hAnsi="Arial" w:cs="Arial"/>
+          <w:sz w:val="26"/>
+          <w:szCs w:val="26"/>
+          <w:shd w:val="clear" w:color="auto" w:fill="FFFFFF"/>
+          <w:lang w:eastAsia="en-GB"/>
+        </w:rPr>
+        <w:t xml:space="preserve"> journal.</w:t>
+      </w:r>
+    </w:p>
+    <w:p>
+      <w:pPr>
+        <w:jc w:val="both"/>
+        <w:rPr>
+          <w:rFonts w:ascii="Arial" w:eastAsia="Times New Roman" w:hAnsi="Arial" w:cs="Arial"/>
+          <w:sz w:val="26"/>
+          <w:szCs w:val="26"/>
+          <w:shd w:val="clear" w:color="auto" w:fill="FFFFFF"/>
+          <w:lang w:eastAsia="en-GB"/>
+        </w:rPr>
+      </w:pPr>
+    </w:p>
+    <w:p>
+      <w:pPr>
+        <w:jc w:val="both"/>
+        <w:rPr>
+          <w:rFonts w:ascii="Arial" w:eastAsia="Times New Roman" w:hAnsi="Arial" w:cs="Arial"/>
+          <w:sz w:val="26"/>
+          <w:szCs w:val="26"/>
+          <w:shd w:val="clear" w:color="auto" w:fill="FFFFFF"/>
+          <w:lang w:eastAsia="en-GB"/>
+        </w:rPr>
+      </w:pPr>
+      <w:r>
+        <w:rPr>
+          <w:rFonts w:ascii="Arial" w:eastAsia="Times New Roman" w:hAnsi="Arial" w:cs="Arial"/>
+          <w:sz w:val="26"/>
+          <w:szCs w:val="26"/>
+          <w:shd w:val="clear" w:color="auto" w:fill="FFFFFF"/>
+          <w:lang w:eastAsia="en-GB"/>
+        </w:rPr>
+        <w:t xml:space="preserve">Describe briefly the requirements of your solution (Software Requirement Specification –SRS). </w:t>
+      </w:r>
+    </w:p>
+    <w:p>
+      <w:pPr>
+        <w:jc w:val="both"/>
+        <w:rPr>
+          <w:rFonts w:ascii="Arial" w:eastAsia="Times New Roman" w:hAnsi="Arial" w:cs="Arial"/>
+          <w:sz w:val="26"/>
+          <w:szCs w:val="26"/>
+          <w:shd w:val="clear" w:color="auto" w:fill="FFFFFF"/>
+          <w:lang w:eastAsia="en-GB"/>
+        </w:rPr>
+      </w:pPr>
+    </w:p>
+    <w:p>
+      <w:pPr>
+        <w:jc w:val="both"/>
+        <w:rPr>
+          <w:rFonts w:ascii="Times New Roman" w:eastAsia="Times New Roman" w:hAnsi="Times New Roman" w:cs="Times New Roman"/>
+          <w:lang w:eastAsia="en-GB"/>
+        </w:rPr>
+      </w:pPr>
+      <w:r>
+        <w:rPr>
+          <w:rFonts w:ascii="Arial" w:eastAsia="Times New Roman" w:hAnsi="Arial" w:cs="Arial"/>
+          <w:sz w:val="26"/>
+          <w:szCs w:val="26"/>
+          <w:shd w:val="clear" w:color="auto" w:fill="FFFFFF"/>
+          <w:lang w:eastAsia="en-GB"/>
+        </w:rPr>
+        <w:t>Clearly state how your independent research project goes beyond the state-of-the-art and what original work you have done.</w:t>
+      </w:r>
     </w:p>
     <w:p>
       <w:pPr>
@@ -1030,6 +928,16 @@
       <w:lang w:eastAsia="en-GB"/>
     </w:rPr>
   </w:style>
+  <w:style w:type="character" w:styleId="PlaceholderText">
+    <w:name w:val="Placeholder Text"/>
+    <w:basedOn w:val="DefaultParagraphFont"/>
+    <w:uiPriority w:val="99"/>
+    <w:semiHidden/>
+    <w:rsid w:val="00F21DB0"/>
+    <w:rPr>
+      <w:color w:val="808080"/>
+    </w:rPr>
+  </w:style>
 </w:styles>
 </file>
 

</xml_diff>